<commit_message>
Updates to Essbase solution definition
</commit_message>
<xml_diff>
--- a/cloud-architecture/oracle-apps-hyperion-siebel-gbu/hyperion-essbase/essbase-solution-definition/files/essbase-solution-definition.docx
+++ b/cloud-architecture/oracle-apps-hyperion-siebel-gbu/hyperion-essbase/essbase-solution-definition/files/essbase-solution-definition.docx
@@ -73,7 +73,7 @@
           <v:shape id="Shape 8" o:spid="_x0000_s1037" alt="" style="position:absolute;margin-left:9.55pt;margin-top:13.45pt;width:10.1pt;height:12.75pt;z-index:-251668480;visibility:visible;mso-wrap-style:square;mso-wrap-edited:f;mso-width-percent:0;mso-height-percent:0;mso-wrap-distance-left:9pt;mso-wrap-distance-top:0;mso-wrap-distance-right:9pt;mso-wrap-distance-bottom:0;mso-position-horizontal:absolute;mso-position-horizontal-relative:text;mso-position-vertical:absolute;mso-position-vertical-relative:text;mso-width-percent:0;mso-height-percent:0;v-text-anchor:top" coordsize="128191,162099" o:spt="100" adj="0,,0" path="m81087,r47104,l128191,28650r-45030,c54199,28650,30733,52066,30733,81112v,28922,23466,52462,52428,52462l128191,133574r,28525l81087,162099c36314,162099,,125885,,81112,,36290,36314,,81087,xe" fillcolor="#c04736" stroked="f" strokeweight="0">
             <v:stroke miterlimit="83231f" joinstyle="miter"/>
             <v:formulas/>
-            <v:path arrowok="t" o:connecttype="custom" o:connectlocs="81387,0;128665,0;128665,28464;83467,28464;30847,80590;83467,132716;128665,132716;128665,161058;81387,161058;0,80590;81387,0" o:connectangles="0,0,0,0,0,0,0,0,0,0,0" textboxrect="0,0,128191,162099"/>
+            <v:path arrowok="t" o:connecttype="custom" o:connectlocs="81437,0;128744,0;128744,28433;83518,28433;30866,80503;83518,132574;128744,132574;128744,160885;81437,160885;0,80503;81437,0" o:connectangles="0,0,0,0,0,0,0,0,0,0,0" textboxrect="0,0,128191,162099"/>
           </v:shape>
         </w:pict>
       </w:r>
@@ -85,7 +85,7 @@
           <v:shape id="Shape 9" o:spid="_x0000_s1036" alt="" style="position:absolute;margin-left:93.25pt;margin-top:13.45pt;width:15.4pt;height:12.75pt;z-index:-251667456;visibility:visible;mso-wrap-style:square;mso-wrap-edited:f;mso-width-percent:0;mso-height-percent:0;mso-wrap-distance-left:9pt;mso-wrap-distance-top:0;mso-wrap-distance-right:9pt;mso-wrap-distance-bottom:0;mso-position-horizontal:absolute;mso-position-horizontal-relative:text;mso-position-vertical:absolute;mso-position-vertical-relative:text;mso-width-percent:0;mso-height-percent:0;v-text-anchor:top" coordsize="195489,162099" o:spt="100" adj="0,,0" path="m81011,l192834,,174546,28650r-91452,c59078,28650,38820,44723,32593,66825r151554,l165796,95400r-133203,c38844,117451,59078,133574,83094,133574r112395,l177201,162099r-96190,c36289,162099,,125885,,81112,,36290,36289,,81011,xe" fillcolor="#c04736" stroked="f" strokeweight="0">
             <v:stroke miterlimit="83231f" joinstyle="miter"/>
             <v:formulas/>
-            <v:path arrowok="t" o:connecttype="custom" o:connectlocs="81239,0;193374,0;175032,28464;83328,28464;32683,66396;184663,66396;166258,94788;32683,94788;83328,132716;196035,132716;177698,161058;81239,161058;0,80590;81239,0" o:connectangles="0,0,0,0,0,0,0,0,0,0,0,0,0,0" textboxrect="0,0,195489,162099"/>
+            <v:path arrowok="t" o:connecttype="custom" o:connectlocs="81277,0;193464,0;175113,28433;83367,28433;32698,66325;184749,66325;166335,94686;32698,94686;83367,132574;196126,132574;177781,160885;81277,160885;0,80503;81277,0" o:connectangles="0,0,0,0,0,0,0,0,0,0,0,0,0,0" textboxrect="0,0,195489,162099"/>
           </v:shape>
         </w:pict>
       </w:r>
@@ -97,7 +97,7 @@
           <v:shape id="Shape 10" o:spid="_x0000_s1035" alt="" style="position:absolute;margin-left:79.95pt;margin-top:13.45pt;width:13.9pt;height:12.75pt;z-index:-251666432;visibility:visible;mso-wrap-style:square;mso-wrap-edited:f;mso-width-percent:0;mso-height-percent:0;mso-wrap-distance-left:9pt;mso-wrap-distance-top:0;mso-wrap-distance-right:9pt;mso-wrap-distance-bottom:0;mso-position-horizontal:absolute;mso-position-horizontal-relative:text;mso-position-vertical:absolute;mso-position-vertical-relative:text;mso-width-percent:0;mso-height-percent:0;v-text-anchor:top" coordsize="176486,162099" o:spt="100" adj="0,,0" path="m,l31229,r,133475l176486,133475r-18504,28624l15974,162099v-4291,,-8383,-1686,-11360,-4762c1687,154510,,150590,,146596l,xe" fillcolor="#c04736" stroked="f" strokeweight="0">
             <v:stroke miterlimit="83231f" joinstyle="miter"/>
             <v:formulas/>
-            <v:path arrowok="t" o:connecttype="custom" o:connectlocs="0,0;31277,0;31277,132617;176750,132617;158216,161058;15998,161058;4620,156326;0,145654;0,0" o:connectangles="0,0,0,0,0,0,0,0,0" textboxrect="0,0,176486,162099"/>
+            <v:path arrowok="t" o:connecttype="custom" o:connectlocs="0,0;31285,0;31285,132475;176794,132475;158255,160885;16002,160885;4621,156158;0,145498;0,0" o:connectangles="0,0,0,0,0,0,0,0,0" textboxrect="0,0,176486,162099"/>
           </v:shape>
         </w:pict>
       </w:r>
@@ -109,7 +109,7 @@
           <v:shape id="Shape 11" o:spid="_x0000_s1034" alt="" style="position:absolute;margin-left:63.4pt;margin-top:13.45pt;width:15.4pt;height:12.75pt;z-index:-251665408;visibility:visible;mso-wrap-style:square;mso-wrap-edited:f;mso-width-percent:0;mso-height-percent:0;mso-wrap-distance-left:9pt;mso-wrap-distance-top:0;mso-wrap-distance-right:9pt;mso-wrap-distance-bottom:0;mso-position-horizontal:absolute;mso-position-horizontal-relative:text;mso-position-vertical:absolute;mso-position-vertical-relative:text;mso-width-percent:0;mso-height-percent:0;v-text-anchor:top" coordsize="195585,162099" o:spt="100" adj="0,,0" path="m81186,l193130,,174700,28650r-91380,c54224,28650,30784,52066,30784,81112v,28922,23440,52462,52536,52462l195585,133574r-18207,28525l81186,162099c36389,162099,,125885,,81112,,36290,36389,,81186,xe" fillcolor="#c04736" stroked="f" strokeweight="0">
             <v:stroke miterlimit="83231f" joinstyle="miter"/>
             <v:formulas/>
-            <v:path arrowok="t" o:connecttype="custom" o:connectlocs="81174,0;193100,0;174676,28464;83308,28464;30778,80590;83308,132716;195555,132716;177348,161058;81174,161058;0,80590;81174,0" o:connectangles="0,0,0,0,0,0,0,0,0,0,0" textboxrect="0,0,195585,162099"/>
+            <v:path arrowok="t" o:connecttype="custom" o:connectlocs="81172,0;193095,0;174672,28433;83306,28433;30777,80503;83306,132574;195550,132574;177343,160885;81172,160885;0,80503;81172,0" o:connectangles="0,0,0,0,0,0,0,0,0,0,0" textboxrect="0,0,195585,162099"/>
           </v:shape>
         </w:pict>
       </w:r>
@@ -121,7 +121,7 @@
           <v:shape id="Shape 12" o:spid="_x0000_s1033" alt="" style="position:absolute;margin-left:31.05pt;margin-top:13.45pt;width:15.05pt;height:12.75pt;z-index:-251664384;visibility:visible;mso-wrap-style:square;mso-wrap-edited:f;mso-width-percent:0;mso-height-percent:0;mso-wrap-distance-left:9pt;mso-wrap-distance-top:0;mso-wrap-distance-right:9pt;mso-wrap-distance-bottom:0;mso-position-horizontal:absolute;mso-position-horizontal-relative:text;mso-position-vertical:absolute;mso-position-vertical-relative:text;mso-width-percent:0;mso-height-percent:0;v-text-anchor:top" coordsize="191130,162099" o:spt="100" adj="0,,0" path="m,l136376,v30352,,54754,24533,54754,54794c191130,85056,166728,109612,136376,109612r-14173,l184730,162099r-45223,l46410,81037r87898,75c148784,81112,160517,69230,160517,54794v,-14461,-11733,-26144,-26209,-26144l31170,28650r,133449l,162099,,xe" fillcolor="#c04736" stroked="f" strokeweight="0">
             <v:stroke miterlimit="83231f" joinstyle="miter"/>
             <v:formulas/>
-            <v:path arrowok="t" o:connecttype="custom" o:connectlocs="0,0;136400,0;191160,54440;136400,108908;122221,108908;184760,161058;139531,161058;46416,80515;134332,80590;160541,54440;134332,28464;31176,28464;31176,161058;0,161058;0,0" o:connectangles="0,0,0,0,0,0,0,0,0,0,0,0,0,0,0" textboxrect="0,0,191130,162099"/>
+            <v:path arrowok="t" o:connecttype="custom" o:connectlocs="0,0;136404,0;191165,54382;136404,108791;122224,108791;184765,160885;139535,160885;46417,80429;134336,80503;160545,54382;134336,28433;31177,28433;31177,160885;0,160885;0,0" o:connectangles="0,0,0,0,0,0,0,0,0,0,0,0,0,0,0" textboxrect="0,0,191130,162099"/>
           </v:shape>
         </w:pict>
       </w:r>
@@ -133,7 +133,7 @@
           <v:shape id="Shape 13" o:spid="_x0000_s1032" alt="" style="position:absolute;margin-left:19.65pt;margin-top:13.45pt;width:10.1pt;height:12.75pt;z-index:-251663360;visibility:visible;mso-wrap-style:square;mso-wrap-edited:f;mso-width-percent:0;mso-height-percent:0;mso-wrap-distance-left:9pt;mso-wrap-distance-top:0;mso-wrap-distance-right:9pt;mso-wrap-distance-bottom:0;mso-position-horizontal:absolute;mso-position-horizontal-relative:text;mso-position-vertical:absolute;mso-position-vertical-relative:text;mso-width-percent:0;mso-height-percent:0;v-text-anchor:top" coordsize="128027,162099" o:spt="100" adj="0,,0" path="m,l47114,v44822,,80913,36290,80913,81112c128027,125885,91936,162099,47114,162099l,162099,,133574r44956,c74017,133574,97458,110034,97458,81112,97458,52066,74017,28650,44956,28650l,28650,,xe" fillcolor="#c04736" stroked="f" strokeweight="0">
             <v:stroke miterlimit="83231f" joinstyle="miter"/>
             <v:formulas/>
-            <v:path arrowok="t" o:connecttype="custom" o:connectlocs="0,0;47653,0;129491,80590;47653,161058;0,161058;0,132716;45470,132716;98573,80590;45470,28464;0,28464;0,0" o:connectangles="0,0,0,0,0,0,0,0,0,0,0" textboxrect="0,0,128027,162099"/>
+            <v:path arrowok="t" o:connecttype="custom" o:connectlocs="0,0;47743,0;129737,80503;47743,160885;0,160885;0,132574;45556,132574;98760,80503;45556,28433;0,28433;0,0" o:connectangles="0,0,0,0,0,0,0,0,0,0,0" textboxrect="0,0,128027,162099"/>
           </v:shape>
         </w:pict>
       </w:r>
@@ -145,7 +145,7 @@
           <v:shape id="Shape 14" o:spid="_x0000_s1031" alt="" style="position:absolute;margin-left:46.2pt;margin-top:13.3pt;width:18.5pt;height:12.9pt;z-index:-251662336;visibility:visible;mso-wrap-style:square;mso-wrap-edited:f;mso-width-percent:0;mso-height-percent:0;mso-wrap-distance-left:9pt;mso-wrap-distance-top:0;mso-wrap-distance-right:9pt;mso-wrap-distance-bottom:0;mso-position-horizontal:absolute;mso-position-horizontal-relative:text;mso-position-vertical:absolute;mso-position-vertical-relative:text;mso-width-percent:0;mso-height-percent:0;v-text-anchor:top" coordsize="234851,163661" o:spt="100" adj="0,,0" path="m117425,v7690,,14759,3646,18951,9723l234851,163661r-36736,l180802,135037r-84187,l78259,106511r83145,l117475,35620,36835,163661,,163661,98177,9996c102370,3771,109563,,117425,xe" fillcolor="#c04736" stroked="f" strokeweight="0">
             <v:stroke miterlimit="83231f" joinstyle="miter"/>
             <v:formulas/>
-            <v:path arrowok="t" o:connecttype="custom" o:connectlocs="117724,0;136723,9783;235445,164678;198619,164678;181258,135876;96861,135876;78457,107172;161812,107172;117775,35842;36931,164678;0,164678;98423,10056;117724,0" o:connectangles="0,0,0,0,0,0,0,0,0,0,0,0,0" textboxrect="0,0,234851,163661"/>
+            <v:path arrowok="t" o:connecttype="custom" o:connectlocs="117774,0;136781,9793;235544,164848;198703,164848;181334,136016;96902,136016;78490,107283;161880,107283;117825,35879;36947,164848;0,164848;98464,10066;117774,0" o:connectangles="0,0,0,0,0,0,0,0,0,0,0,0,0" textboxrect="0,0,234851,163661"/>
           </v:shape>
         </w:pict>
       </w:r>
@@ -157,7 +157,7 @@
           <v:shape id="Shape 17" o:spid="_x0000_s1030" alt="" style="position:absolute;margin-left:8.8pt;margin-top:460.9pt;width:19.9pt;height:0;z-index:-251661312;visibility:visible;mso-wrap-style:square;mso-wrap-edited:f;mso-width-percent:0;mso-height-percent:0;mso-wrap-distance-left:9pt;mso-wrap-distance-top:0;mso-wrap-distance-right:9pt;mso-wrap-distance-bottom:0;mso-position-horizontal:absolute;mso-position-horizontal-relative:text;mso-position-vertical:absolute;mso-position-vertical-relative:text;mso-width-percent:0;mso-height-percent:0;v-text-anchor:top" coordsize="253048,0" o:spt="100" adj="0,,0" path="m,l253048,e" filled="f" strokecolor="#f8ca5c" strokeweight=".99997mm">
             <v:stroke miterlimit="83231f" joinstyle="miter"/>
             <v:formulas/>
-            <v:path arrowok="t" o:connecttype="custom" o:connectlocs="0,0;251146,0" o:connectangles="0,0" textboxrect="0,0,253048,0"/>
+            <v:path arrowok="t" o:connecttype="custom" o:connectlocs="0,0;250830,0" o:connectangles="0,0" textboxrect="0,0,253048,0"/>
           </v:shape>
         </w:pict>
       </w:r>
@@ -238,8 +238,8 @@
         <w:rPr>
           <w:noProof/>
         </w:rPr>
-        <w:pict w14:anchorId="2658791D">
-          <v:rect id="Rectangle 6" o:spid="_x0000_s1027" style="position:absolute;margin-left:-2.95pt;margin-top:310.7pt;width:463pt;height:114.7pt;z-index:251659776;visibility:visible;mso-wrap-style:square;mso-width-percent:0;mso-height-percent:0;mso-wrap-distance-left:9pt;mso-wrap-distance-top:0;mso-wrap-distance-right:9pt;mso-wrap-distance-bottom:0;mso-position-horizontal:absolute;mso-position-horizontal-relative:text;mso-position-vertical:absolute;mso-position-vertical-relative:text;mso-width-percent:0;mso-height-percent:0;mso-width-relative:margin;mso-height-relative:margin;v-text-anchor:top" o:gfxdata="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" filled="f" stroked="f">
+        <w:pict w14:anchorId="6E496B1A">
+          <v:rect id="Rectangle 2" o:spid="_x0000_s1027" style="position:absolute;margin-left:-2.95pt;margin-top:310.7pt;width:463pt;height:114.7pt;z-index:251659776;visibility:visible;mso-wrap-style:square;mso-width-percent:0;mso-height-percent:0;mso-wrap-distance-left:9pt;mso-wrap-distance-top:0;mso-wrap-distance-right:9pt;mso-wrap-distance-bottom:0;mso-position-horizontal:absolute;mso-position-horizontal-relative:text;mso-position-vertical:absolute;mso-position-vertical-relative:text;mso-width-percent:0;mso-height-percent:0;mso-width-relative:margin;mso-height-relative:margin;v-text-anchor:top" o:gfxdata="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" filled="f" stroked="f">
             <v:textbox inset="0,0,0,0">
               <w:txbxContent>
                 <w:p>
@@ -295,8 +295,8 @@
         <w:rPr>
           <w:noProof/>
         </w:rPr>
-        <w:pict w14:anchorId="11D02694">
-          <v:rect id="Rectangle 5" o:spid="_x0000_s1026" style="position:absolute;margin-left:7.6pt;margin-top:479.45pt;width:160.8pt;height:14.4pt;z-index:-251661824;visibility:visible;mso-wrap-style:square;mso-width-percent:0;mso-height-percent:0;mso-wrap-distance-left:9pt;mso-wrap-distance-top:0;mso-wrap-distance-right:9pt;mso-wrap-distance-bottom:0;mso-position-horizontal:absolute;mso-position-horizontal-relative:text;mso-position-vertical:absolute;mso-position-vertical-relative:text;mso-width-percent:0;mso-height-percent:0;mso-width-relative:margin;mso-height-relative:margin;v-text-anchor:top" o:gfxdata="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" filled="f" stroked="f">
+        <w:pict w14:anchorId="4886A736">
+          <v:rect id="Rectangle 1" o:spid="_x0000_s1026" style="position:absolute;margin-left:7.6pt;margin-top:479.45pt;width:160.8pt;height:14.4pt;z-index:-251661824;visibility:visible;mso-wrap-style:square;mso-width-percent:0;mso-height-percent:0;mso-wrap-distance-left:9pt;mso-wrap-distance-top:0;mso-wrap-distance-right:9pt;mso-wrap-distance-bottom:0;mso-position-horizontal:absolute;mso-position-horizontal-relative:text;mso-position-vertical:absolute;mso-position-vertical-relative:text;mso-width-percent:0;mso-height-percent:0;mso-width-relative:margin;mso-height-relative:margin;v-text-anchor:top" o:gfxdata="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" filled="f" stroked="f">
             <v:textbox inset="0,0,0,0">
               <w:txbxContent>
                 <w:p>
@@ -307,7 +307,7 @@
                     <w:rPr>
                       <w:w w:val="110"/>
                     </w:rPr>
-                    <w:t>1st of August 2023 | Version 1.2</w:t>
+                    <w:t>August 2023 | Version 1.2</w:t>
                   </w:r>
                 </w:p>
               </w:txbxContent>
@@ -4017,12 +4017,12 @@
       <w:pPr>
         <w:pStyle w:val="Heading1"/>
       </w:pPr>
-      <w:bookmarkStart w:id="0" w:name="document-control"/>
-      <w:bookmarkStart w:id="1" w:name="_Toc142397085"/>
+      <w:bookmarkStart w:id="0" w:name="_Toc142397085"/>
+      <w:bookmarkStart w:id="1" w:name="document-control"/>
       <w:r>
         <w:t>Document Control</w:t>
       </w:r>
-      <w:bookmarkEnd w:id="1"/>
+      <w:bookmarkEnd w:id="0"/>
     </w:p>
     <w:p>
       <w:pPr>
@@ -4052,12 +4052,12 @@
       <w:pPr>
         <w:pStyle w:val="Heading2"/>
       </w:pPr>
-      <w:bookmarkStart w:id="2" w:name="version-control"/>
-      <w:bookmarkStart w:id="3" w:name="_Toc142397086"/>
+      <w:bookmarkStart w:id="2" w:name="_Toc142397086"/>
+      <w:bookmarkStart w:id="3" w:name="version-control"/>
       <w:r>
         <w:t>Version Control</w:t>
       </w:r>
-      <w:bookmarkEnd w:id="3"/>
+      <w:bookmarkEnd w:id="2"/>
     </w:p>
     <w:p>
       <w:pPr>
@@ -4332,13 +4332,13 @@
       <w:pPr>
         <w:pStyle w:val="Heading2"/>
       </w:pPr>
-      <w:bookmarkStart w:id="4" w:name="team"/>
-      <w:bookmarkStart w:id="5" w:name="_Toc142397087"/>
-      <w:bookmarkEnd w:id="2"/>
+      <w:bookmarkStart w:id="4" w:name="_Toc142397087"/>
+      <w:bookmarkStart w:id="5" w:name="team"/>
+      <w:bookmarkEnd w:id="3"/>
       <w:r>
         <w:t>Team</w:t>
       </w:r>
-      <w:bookmarkEnd w:id="5"/>
+      <w:bookmarkEnd w:id="4"/>
     </w:p>
     <w:p>
       <w:pPr>
@@ -4559,13 +4559,13 @@
       <w:pPr>
         <w:pStyle w:val="Heading2"/>
       </w:pPr>
-      <w:bookmarkStart w:id="6" w:name="abbreviations-and-acronyms-optional"/>
-      <w:bookmarkStart w:id="7" w:name="_Toc142397088"/>
-      <w:bookmarkEnd w:id="4"/>
+      <w:bookmarkStart w:id="6" w:name="_Toc142397088"/>
+      <w:bookmarkStart w:id="7" w:name="abbreviations-and-acronyms-optional"/>
+      <w:bookmarkEnd w:id="5"/>
       <w:r>
         <w:t>Abbreviations and Acronyms (Optional)</w:t>
       </w:r>
-      <w:bookmarkEnd w:id="7"/>
+      <w:bookmarkEnd w:id="6"/>
     </w:p>
     <w:p>
       <w:pPr>
@@ -4952,13 +4952,13 @@
       <w:pPr>
         <w:pStyle w:val="Heading2"/>
       </w:pPr>
-      <w:bookmarkStart w:id="8" w:name="document-purpose"/>
-      <w:bookmarkStart w:id="9" w:name="_Toc142397089"/>
-      <w:bookmarkEnd w:id="6"/>
+      <w:bookmarkStart w:id="8" w:name="_Toc142397089"/>
+      <w:bookmarkStart w:id="9" w:name="document-purpose"/>
+      <w:bookmarkEnd w:id="7"/>
       <w:r>
         <w:t>Document Purpose</w:t>
       </w:r>
-      <w:bookmarkEnd w:id="9"/>
+      <w:bookmarkEnd w:id="8"/>
     </w:p>
     <w:p>
       <w:pPr>
@@ -5041,14 +5041,14 @@
       <w:pPr>
         <w:pStyle w:val="Heading1"/>
       </w:pPr>
-      <w:bookmarkStart w:id="10" w:name="business-context"/>
-      <w:bookmarkStart w:id="11" w:name="_Toc142397090"/>
-      <w:bookmarkEnd w:id="0"/>
-      <w:bookmarkEnd w:id="8"/>
+      <w:bookmarkStart w:id="10" w:name="_Toc142397090"/>
+      <w:bookmarkStart w:id="11" w:name="business-context"/>
+      <w:bookmarkEnd w:id="1"/>
+      <w:bookmarkEnd w:id="9"/>
       <w:r>
         <w:t>Business Context</w:t>
       </w:r>
-      <w:bookmarkEnd w:id="11"/>
+      <w:bookmarkEnd w:id="10"/>
     </w:p>
     <w:p>
       <w:pPr>
@@ -5092,12 +5092,12 @@
       <w:pPr>
         <w:pStyle w:val="Heading2"/>
       </w:pPr>
-      <w:bookmarkStart w:id="12" w:name="executive-summary"/>
-      <w:bookmarkStart w:id="13" w:name="_Toc142397091"/>
+      <w:bookmarkStart w:id="12" w:name="_Toc142397091"/>
+      <w:bookmarkStart w:id="13" w:name="executive-summary"/>
       <w:r>
         <w:t>Executive Summary</w:t>
       </w:r>
-      <w:bookmarkEnd w:id="13"/>
+      <w:bookmarkEnd w:id="12"/>
     </w:p>
     <w:p>
       <w:pPr>
@@ -5228,13 +5228,13 @@
       <w:pPr>
         <w:pStyle w:val="Heading2"/>
       </w:pPr>
-      <w:bookmarkStart w:id="14" w:name="workload-business-value"/>
-      <w:bookmarkStart w:id="15" w:name="_Toc142397092"/>
-      <w:bookmarkEnd w:id="12"/>
+      <w:bookmarkStart w:id="14" w:name="_Toc142397092"/>
+      <w:bookmarkStart w:id="15" w:name="workload-business-value"/>
+      <w:bookmarkEnd w:id="13"/>
       <w:r>
         <w:t>Workload Business Value</w:t>
       </w:r>
-      <w:bookmarkEnd w:id="15"/>
+      <w:bookmarkEnd w:id="14"/>
     </w:p>
     <w:p>
       <w:pPr>
@@ -5263,15 +5263,13 @@
         </w:rPr>
         <w:t>A clear statement of specific business value as part of the full workload scope. Try to keep it SMART: Specific, Measurable, Assignable, Realistic, and Time-Related - Agree on the business value with the customer. Keep it business-</w:t>
       </w:r>
-      <w:proofErr w:type="gramStart"/>
       <w:r>
         <w:rPr>
           <w:i/>
           <w:iCs/>
         </w:rPr>
-        <w:t>focused, and</w:t>
-      </w:r>
-      <w:proofErr w:type="gramEnd"/>
+        <w:t>focused and</w:t>
+      </w:r>
       <w:r>
         <w:rPr>
           <w:i/>
@@ -5317,25 +5315,25 @@
       <w:pPr>
         <w:pStyle w:val="Heading1"/>
       </w:pPr>
-      <w:bookmarkStart w:id="16" w:name="workload-requirements-and-architecture"/>
-      <w:bookmarkStart w:id="17" w:name="_Toc142397093"/>
-      <w:bookmarkEnd w:id="10"/>
-      <w:bookmarkEnd w:id="14"/>
+      <w:bookmarkStart w:id="16" w:name="_Toc142397093"/>
+      <w:bookmarkStart w:id="17" w:name="workload-requirements-and-architecture"/>
+      <w:bookmarkEnd w:id="11"/>
+      <w:bookmarkEnd w:id="15"/>
       <w:r>
         <w:t>Workload Requirements and Architecture</w:t>
       </w:r>
-      <w:bookmarkEnd w:id="17"/>
+      <w:bookmarkEnd w:id="16"/>
     </w:p>
     <w:p>
       <w:pPr>
         <w:pStyle w:val="Heading2"/>
       </w:pPr>
-      <w:bookmarkStart w:id="18" w:name="overview"/>
-      <w:bookmarkStart w:id="19" w:name="_Toc142397094"/>
+      <w:bookmarkStart w:id="18" w:name="_Toc142397094"/>
+      <w:bookmarkStart w:id="19" w:name="overview"/>
       <w:r>
         <w:t>Overview</w:t>
       </w:r>
-      <w:bookmarkEnd w:id="19"/>
+      <w:bookmarkEnd w:id="18"/>
     </w:p>
     <w:p>
       <w:pPr>
@@ -5362,23 +5360,28 @@
           <w:i/>
           <w:iCs/>
         </w:rPr>
-        <w:t xml:space="preserve">Describe the Workload: What applications and environments are part of this Workload migration or new implementation project, and what are their names? The implementation will be scoped later and can be a subset of the Solution Definition and proposed overall solution. For example, a Workload could exist of two applications, but the implementer would only include one environment of one application. The workload chapter is about the whole Workload and the implementation scope will be described late in the chapter </w:t>
-      </w:r>
-      <w:hyperlink w:anchor="solution-scope">
-        <w:r>
-          <w:rPr>
-            <w:rStyle w:val="Hyperlink"/>
-            <w:i/>
-            <w:iCs/>
-          </w:rPr>
-          <w:t>Solution Scope</w:t>
-        </w:r>
-      </w:hyperlink>
-      <w:r>
-        <w:rPr>
-          <w:i/>
-          <w:iCs/>
-        </w:rPr>
+        <w:t>Describe the Workload: What applications and environments are part of this Workload migration or new implementation project, and what are their names? The implementation will be scoped later and can be a subset of the Solution Definition and proposed overall solution. For example, a Workload could exist of two applications, but the implementer would only include one environment of one application.</w:t>
+      </w:r>
+    </w:p>
+    <w:p>
+      <w:pPr>
+        <w:pStyle w:val="BodyText"/>
+      </w:pPr>
+      <w:r>
+        <w:t>Example:</w:t>
+      </w:r>
+    </w:p>
+    <w:p>
+      <w:pPr>
+        <w:pStyle w:val="BodyText"/>
+      </w:pPr>
+      <w:r>
+        <w:t xml:space="preserve">The current project includes provisioning of the Oracle Cloud Infrastructure and deploying Essbase 21c via </w:t>
+      </w:r>
+      <w:r>
+        <w:t>OCI Marketplace</w:t>
+      </w:r>
+      <w:r>
         <w:t>.</w:t>
       </w:r>
     </w:p>
@@ -5387,7 +5390,7 @@
         <w:pStyle w:val="BodyText"/>
       </w:pPr>
       <w:r>
-        <w:t>Example:</w:t>
+        <w:t>This project also involves the migration of two Essbase applications from version 11.1.2.4 currently hosted on-premises and used by the customer.</w:t>
       </w:r>
     </w:p>
     <w:p>
@@ -5395,29 +5398,7 @@
         <w:pStyle w:val="BodyText"/>
       </w:pPr>
       <w:r>
-        <w:t xml:space="preserve">The current project includes provisioning of the Oracle Cloud Infrastructure and deploying Essbase 21c via </w:t>
-      </w:r>
-      <w:r>
-        <w:t>OCI Marketplace</w:t>
-      </w:r>
-      <w:r>
-        <w:t>.</w:t>
-      </w:r>
-    </w:p>
-    <w:p>
-      <w:pPr>
-        <w:pStyle w:val="BodyText"/>
-      </w:pPr>
-      <w:r>
         <w:lastRenderedPageBreak/>
-        <w:t>This project also involves the migration of two Essbase applications from version 11.1.2.4 currently hosted on-premises and used by the customer.</w:t>
-      </w:r>
-    </w:p>
-    <w:p>
-      <w:pPr>
-        <w:pStyle w:val="BodyText"/>
-      </w:pPr>
-      <w:r>
         <w:t>The customer has 2 Essbase environments currently:</w:t>
       </w:r>
     </w:p>
@@ -5642,13 +5623,13 @@
       <w:pPr>
         <w:pStyle w:val="Heading2"/>
       </w:pPr>
-      <w:bookmarkStart w:id="20" w:name="functional-requirements-optional"/>
-      <w:bookmarkStart w:id="21" w:name="_Toc142397095"/>
-      <w:bookmarkEnd w:id="18"/>
+      <w:bookmarkStart w:id="20" w:name="_Toc142397095"/>
+      <w:bookmarkStart w:id="21" w:name="functional-requirements-optional"/>
+      <w:bookmarkEnd w:id="19"/>
       <w:r>
         <w:t>Functional Requirements (Optional)</w:t>
       </w:r>
-      <w:bookmarkEnd w:id="21"/>
+      <w:bookmarkEnd w:id="20"/>
     </w:p>
     <w:p>
       <w:pPr>
@@ -5757,12 +5738,12 @@
       <w:pPr>
         <w:pStyle w:val="Heading3"/>
       </w:pPr>
-      <w:bookmarkStart w:id="22" w:name="use-cases-optional"/>
-      <w:bookmarkStart w:id="23" w:name="_Toc142397096"/>
+      <w:bookmarkStart w:id="22" w:name="_Toc142397096"/>
+      <w:bookmarkStart w:id="23" w:name="use-cases-optional"/>
       <w:r>
         <w:t>Use Cases (Optional)</w:t>
       </w:r>
-      <w:bookmarkEnd w:id="23"/>
+      <w:bookmarkEnd w:id="22"/>
     </w:p>
     <w:p>
       <w:pPr>
@@ -5949,11 +5930,7 @@
               <w:pStyle w:val="Compact"/>
             </w:pPr>
             <w:r>
-              <w:t xml:space="preserve">It is Wednesday and there is laundry in the laundry room. The housekeeper sorts it, then proceeds to launder each load. The housekeeper folds the dry laundry as he/she removes it from the dryer. The housekeeper </w:t>
-            </w:r>
-            <w:r>
-              <w:lastRenderedPageBreak/>
-              <w:t>irons those items that need ironing.</w:t>
+              <w:t>It is Wednesday and there is laundry in the laundry room. The housekeeper sorts it, then proceeds to launder each load. The housekeeper folds the dry laundry as he/she removes it from the dryer. The housekeeper irons those items that need ironing.</w:t>
             </w:r>
           </w:p>
         </w:tc>
@@ -5968,7 +5945,6 @@
               <w:pStyle w:val="Compact"/>
             </w:pPr>
             <w:r>
-              <w:lastRenderedPageBreak/>
               <w:t>Precondition 1</w:t>
             </w:r>
           </w:p>
@@ -6025,6 +6001,7 @@
               <w:pStyle w:val="Compact"/>
             </w:pPr>
             <w:r>
+              <w:lastRenderedPageBreak/>
               <w:t>Trigger</w:t>
             </w:r>
           </w:p>
@@ -6066,23 +6043,7 @@
               <w:pStyle w:val="Compact"/>
             </w:pPr>
             <w:r>
-              <w:t xml:space="preserve">On Wednesdays, the housekeeper reports to the laundry room. The housekeeper sorts the laundry that is there. Then he/she washes each load. The housekeeper dries each load. </w:t>
-            </w:r>
-            <w:proofErr w:type="spellStart"/>
-            <w:r>
-              <w:t>He/She</w:t>
-            </w:r>
-            <w:proofErr w:type="spellEnd"/>
-            <w:r>
-              <w:t xml:space="preserve"> folds the items that need folding. </w:t>
-            </w:r>
-            <w:proofErr w:type="spellStart"/>
-            <w:r>
-              <w:t>He/She</w:t>
-            </w:r>
-            <w:proofErr w:type="spellEnd"/>
-            <w:r>
-              <w:t xml:space="preserve"> irons and hangs the wrinkled items. The housekeeper throws away any laundry item that is irrevocably shrunken, soiled, or scorched.</w:t>
+              <w:t>On Wednesdays, the housekeeper reports to the laundry room. The housekeeper sorts the laundry that is there. Then he/she washes each load. The housekeeper dries each load. He/She folds the items that need folding. He/She irons and hangs the wrinkled items. The housekeeper throws away any laundry item that is irrevocably shrunken, soiled, or scorched.</w:t>
             </w:r>
           </w:p>
         </w:tc>
@@ -6176,13 +6137,13 @@
       <w:pPr>
         <w:pStyle w:val="Heading3"/>
       </w:pPr>
-      <w:bookmarkStart w:id="24" w:name="functional-capabilities-optional"/>
-      <w:bookmarkStart w:id="25" w:name="_Toc142397097"/>
-      <w:bookmarkEnd w:id="22"/>
+      <w:bookmarkStart w:id="24" w:name="_Toc142397097"/>
+      <w:bookmarkStart w:id="25" w:name="functional-capabilities-optional"/>
+      <w:bookmarkEnd w:id="23"/>
       <w:r>
         <w:t>Functional Capabilities (Optional)</w:t>
       </w:r>
-      <w:bookmarkEnd w:id="25"/>
+      <w:bookmarkEnd w:id="24"/>
     </w:p>
     <w:p>
       <w:pPr>
@@ -6209,17 +6170,8 @@
           <w:i/>
           <w:iCs/>
         </w:rPr>
-        <w:t xml:space="preserve">In specific cases, a set of Functional Capabilities can be represented in a functional decomposition diagram. This is typical of functional analysis in the System Engineering domain. For more information on Functional Analysis see, </w:t>
-      </w:r>
-      <w:proofErr w:type="gramStart"/>
-      <w:r>
-        <w:rPr>
-          <w:i/>
-          <w:iCs/>
-        </w:rPr>
-        <w:t>e.g.</w:t>
-      </w:r>
-      <w:proofErr w:type="gramEnd"/>
+        <w:t>In specific cases, a set of Functional Capabilities can be represented in a functional decomposition diagram. This is typical of functional analysis in the System Engineering domain. For more information on Functional Analysis see</w:t>
+      </w:r>
       <w:r>
         <w:rPr>
           <w:i/>
@@ -6259,15 +6211,7 @@
         <w:pStyle w:val="BodyText"/>
       </w:pPr>
       <w:r>
-        <w:t>In addition, Essbase is built on middle tier application server (</w:t>
-      </w:r>
-      <w:proofErr w:type="spellStart"/>
-      <w:r>
-        <w:t>Weblogic</w:t>
-      </w:r>
-      <w:proofErr w:type="spellEnd"/>
-      <w:r>
-        <w:t>) and DB tier.</w:t>
+        <w:t>In addition, Essbase is built on middle tier application server (Weblogic) and DB tier.</w:t>
       </w:r>
     </w:p>
     <w:p>
@@ -6293,13 +6237,13 @@
       <w:pPr>
         <w:pStyle w:val="Heading3"/>
       </w:pPr>
-      <w:bookmarkStart w:id="26" w:name="requirement-matrix-optional"/>
-      <w:bookmarkStart w:id="27" w:name="_Toc142397098"/>
-      <w:bookmarkEnd w:id="24"/>
+      <w:bookmarkStart w:id="26" w:name="_Toc142397098"/>
+      <w:bookmarkStart w:id="27" w:name="requirement-matrix-optional"/>
+      <w:bookmarkEnd w:id="25"/>
       <w:r>
         <w:t>Requirement Matrix (Optional)</w:t>
       </w:r>
-      <w:bookmarkEnd w:id="27"/>
+      <w:bookmarkEnd w:id="26"/>
     </w:p>
     <w:p>
       <w:pPr>
@@ -6580,7 +6524,6 @@
                 <w:szCs w:val="18"/>
                 <w:lang w:val="en-GB" w:eastAsia="en-GB"/>
               </w:rPr>
-              <w:lastRenderedPageBreak/>
               <w:t>Authentication</w:t>
             </w:r>
           </w:p>
@@ -6759,6 +6702,7 @@
                 <w:szCs w:val="18"/>
                 <w:lang w:val="en-GB" w:eastAsia="en-GB"/>
               </w:rPr>
+              <w:lastRenderedPageBreak/>
               <w:t>Operating System</w:t>
             </w:r>
           </w:p>
@@ -6830,14 +6774,14 @@
       <w:pPr>
         <w:pStyle w:val="Heading2"/>
       </w:pPr>
-      <w:bookmarkStart w:id="28" w:name="non-functional-requirements"/>
-      <w:bookmarkStart w:id="29" w:name="_Toc142397099"/>
-      <w:bookmarkEnd w:id="20"/>
-      <w:bookmarkEnd w:id="26"/>
+      <w:bookmarkStart w:id="28" w:name="_Toc142397099"/>
+      <w:bookmarkStart w:id="29" w:name="non-functional-requirements"/>
+      <w:bookmarkEnd w:id="21"/>
+      <w:bookmarkEnd w:id="27"/>
       <w:r>
         <w:t>Non-Functional Requirements</w:t>
       </w:r>
-      <w:bookmarkEnd w:id="29"/>
+      <w:bookmarkEnd w:id="28"/>
     </w:p>
     <w:p>
       <w:pPr>
@@ -6895,12 +6839,12 @@
       <w:pPr>
         <w:pStyle w:val="Heading3"/>
       </w:pPr>
-      <w:bookmarkStart w:id="30" w:name="regulations-and-compliances-requirements"/>
-      <w:bookmarkStart w:id="31" w:name="_Toc142397100"/>
+      <w:bookmarkStart w:id="30" w:name="_Toc142397100"/>
+      <w:bookmarkStart w:id="31" w:name="regulations-and-compliances-requirements"/>
       <w:r>
         <w:t>Regulations and Compliances Requirements</w:t>
       </w:r>
-      <w:bookmarkEnd w:id="31"/>
+      <w:bookmarkEnd w:id="30"/>
     </w:p>
     <w:p>
       <w:pPr>
@@ -6956,23 +6900,21 @@
           <w:i/>
           <w:iCs/>
         </w:rPr>
-        <w:t xml:space="preserve">If there are none, then please state it. Leave the second </w:t>
-      </w:r>
-      <w:proofErr w:type="spellStart"/>
+        <w:t>If there are none, then please state it. Leave the second sent</w:t>
+      </w:r>
       <w:r>
         <w:rPr>
           <w:i/>
           <w:iCs/>
         </w:rPr>
-        <w:t>sentance</w:t>
-      </w:r>
-      <w:proofErr w:type="spellEnd"/>
+        <w:t>e</w:t>
+      </w:r>
       <w:r>
         <w:rPr>
           <w:i/>
           <w:iCs/>
         </w:rPr>
-        <w:t xml:space="preserve"> as a default in the document.</w:t>
+        <w:t>nce as a default in the document.</w:t>
       </w:r>
     </w:p>
     <w:p>
@@ -7018,13 +6960,13 @@
       <w:pPr>
         <w:pStyle w:val="Heading3"/>
       </w:pPr>
-      <w:bookmarkStart w:id="32" w:name="environments"/>
-      <w:bookmarkStart w:id="33" w:name="_Toc142397101"/>
-      <w:bookmarkEnd w:id="30"/>
+      <w:bookmarkStart w:id="32" w:name="_Toc142397101"/>
+      <w:bookmarkStart w:id="33" w:name="environments"/>
+      <w:bookmarkEnd w:id="31"/>
       <w:r>
         <w:t>Environments</w:t>
       </w:r>
-      <w:bookmarkEnd w:id="33"/>
+      <w:bookmarkEnd w:id="32"/>
     </w:p>
     <w:p>
       <w:pPr>
@@ -7049,37 +6991,19 @@
         </w:rPr>
         <w:t>A diagram or list detailing all the required environments (</w:t>
       </w:r>
-      <w:proofErr w:type="gramStart"/>
       <w:r>
         <w:rPr>
           <w:i/>
           <w:iCs/>
         </w:rPr>
-        <w:t>e.g.</w:t>
-      </w:r>
-      <w:proofErr w:type="gramEnd"/>
+        <w:t>e.g.,</w:t>
+      </w:r>
       <w:r>
         <w:rPr>
           <w:i/>
           <w:iCs/>
         </w:rPr>
-        <w:t xml:space="preserve"> development, text, live, production, </w:t>
-      </w:r>
-      <w:proofErr w:type="spellStart"/>
-      <w:r>
-        <w:rPr>
-          <w:i/>
-          <w:iCs/>
-        </w:rPr>
-        <w:t>etc</w:t>
-      </w:r>
-      <w:proofErr w:type="spellEnd"/>
-      <w:r>
-        <w:rPr>
-          <w:i/>
-          <w:iCs/>
-        </w:rPr>
-        <w:t>).</w:t>
+        <w:t xml:space="preserve"> development, text, live, production, etc).</w:t>
       </w:r>
     </w:p>
     <w:p>
@@ -7130,7 +7054,7 @@
               <w:pStyle w:val="Compact"/>
             </w:pPr>
             <w:bookmarkStart w:id="34" w:name="X3cf95b75fde748ed2c07f6696ef6e623b9ca740"/>
-            <w:bookmarkEnd w:id="32"/>
+            <w:bookmarkEnd w:id="33"/>
             <w:r>
               <w:t>Name</w:t>
             </w:r>
@@ -7426,7 +7350,6 @@
           <w:i/>
           <w:iCs/>
         </w:rPr>
-        <w:lastRenderedPageBreak/>
         <w:t>This section captures the resilience and recovery requirements for the Workload. Note that these may be different from the current system.</w:t>
       </w:r>
     </w:p>
@@ -7439,6 +7362,7 @@
           <w:i/>
           <w:iCs/>
         </w:rPr>
+        <w:lastRenderedPageBreak/>
         <w:t>The Recovery Point Objective (RPO) and Recovery Time Objective (RTO) requirement of each environment should be captured in the environments section above, and wherever possible.</w:t>
       </w:r>
     </w:p>
@@ -8087,23 +8011,23 @@
         <w:pStyle w:val="BodyText"/>
       </w:pPr>
       <w:r>
+        <w:t>Currently, Essbase is backed up with some backup scripts once every day. MSSQL uses full backups once every week, incremental backups once every day and log backups once every hour.</w:t>
+      </w:r>
+    </w:p>
+    <w:p>
+      <w:pPr>
+        <w:pStyle w:val="BodyText"/>
+      </w:pPr>
+      <w:r>
+        <w:t>OCI Backup Requirements:</w:t>
+      </w:r>
+    </w:p>
+    <w:p>
+      <w:pPr>
+        <w:pStyle w:val="BodyText"/>
+      </w:pPr>
+      <w:r>
         <w:lastRenderedPageBreak/>
-        <w:t>Currently, Essbase is backed up with some backup scripts once every day. MSSQL uses full backups once every week, incremental backups once every day and log backups once every hour.</w:t>
-      </w:r>
-    </w:p>
-    <w:p>
-      <w:pPr>
-        <w:pStyle w:val="BodyText"/>
-      </w:pPr>
-      <w:r>
-        <w:t>OCI Backup Requirements:</w:t>
-      </w:r>
-    </w:p>
-    <w:p>
-      <w:pPr>
-        <w:pStyle w:val="BodyText"/>
-      </w:pPr>
-      <w:r>
         <w:t>Essbase backup and restore planning is required at both the application and instance level to have full flexibility to manage the life cycle of the Essbase instances, and to provide disaster recovery.</w:t>
       </w:r>
     </w:p>
@@ -8164,15 +8088,13 @@
         </w:numPr>
       </w:pPr>
       <w:r>
-        <w:t>WebLogic domain and configuration information stored** on a block volume mounted as /u01/</w:t>
-      </w:r>
-      <w:proofErr w:type="spellStart"/>
-      <w:r>
-        <w:t>confg</w:t>
-      </w:r>
-      <w:proofErr w:type="spellEnd"/>
-      <w:r>
-        <w:t>.</w:t>
+        <w:t>WebLogic domain and configuration information stored** on a block volume mounted as /u01/conf</w:t>
+      </w:r>
+      <w:r>
+        <w:t>i</w:t>
+      </w:r>
+      <w:r>
+        <w:t>g.</w:t>
       </w:r>
     </w:p>
     <w:p>
@@ -8391,14 +8313,14 @@
       <w:pPr>
         <w:pStyle w:val="Heading3"/>
       </w:pPr>
-      <w:bookmarkStart w:id="39" w:name="security-requirements"/>
-      <w:bookmarkStart w:id="40" w:name="_Toc142397103"/>
+      <w:bookmarkStart w:id="39" w:name="_Toc142397103"/>
+      <w:bookmarkStart w:id="40" w:name="security-requirements"/>
       <w:bookmarkEnd w:id="34"/>
       <w:bookmarkEnd w:id="38"/>
       <w:r>
         <w:t>Security Requirements</w:t>
       </w:r>
-      <w:bookmarkEnd w:id="40"/>
+      <w:bookmarkEnd w:id="39"/>
     </w:p>
     <w:p>
       <w:pPr>
@@ -8520,15 +8442,13 @@
         </w:rPr>
         <w:t>The requirements for identity and access control. This section describes any requirements for authentication, identity management, single-sign-on, and necessary integrations to retained customer systems (</w:t>
       </w:r>
-      <w:proofErr w:type="gramStart"/>
       <w:r>
         <w:rPr>
           <w:i/>
           <w:iCs/>
         </w:rPr>
-        <w:t>e.g.</w:t>
-      </w:r>
-      <w:proofErr w:type="gramEnd"/>
+        <w:t>e.g.,</w:t>
+      </w:r>
       <w:r>
         <w:rPr>
           <w:i/>
@@ -8608,7 +8528,6 @@
       <w:bookmarkStart w:id="42" w:name="data-security-optional"/>
       <w:bookmarkEnd w:id="41"/>
       <w:r>
-        <w:lastRenderedPageBreak/>
         <w:t>Data Security (Optional)</w:t>
       </w:r>
     </w:p>
@@ -8633,6 +8552,7 @@
           <w:i/>
           <w:iCs/>
         </w:rPr>
+        <w:lastRenderedPageBreak/>
         <w:t>Capture any specific or special requirements for data security. This section should also describe any additional constraints such as a requirement for data to be held in a specific location or for data export restrictions.</w:t>
       </w:r>
     </w:p>
@@ -8640,14 +8560,14 @@
       <w:pPr>
         <w:pStyle w:val="Heading3"/>
       </w:pPr>
-      <w:bookmarkStart w:id="43" w:name="integration-and-interfaces-optional"/>
-      <w:bookmarkStart w:id="44" w:name="_Toc142397104"/>
-      <w:bookmarkEnd w:id="39"/>
+      <w:bookmarkStart w:id="43" w:name="_Toc142397104"/>
+      <w:bookmarkStart w:id="44" w:name="integration-and-interfaces-optional"/>
+      <w:bookmarkEnd w:id="40"/>
       <w:bookmarkEnd w:id="42"/>
       <w:r>
         <w:t>Integration and Interfaces (Optional)</w:t>
       </w:r>
-      <w:bookmarkEnd w:id="44"/>
+      <w:bookmarkEnd w:id="43"/>
     </w:p>
     <w:p>
       <w:pPr>
@@ -8686,23 +8606,7 @@
           <w:i/>
           <w:iCs/>
         </w:rPr>
-        <w:t xml:space="preserve"> VPN, VPC, </w:t>
-      </w:r>
-      <w:proofErr w:type="spellStart"/>
-      <w:r>
-        <w:rPr>
-          <w:i/>
-          <w:iCs/>
-        </w:rPr>
-        <w:t>etc</w:t>
-      </w:r>
-      <w:proofErr w:type="spellEnd"/>
-      <w:r>
-        <w:rPr>
-          <w:i/>
-          <w:iCs/>
-        </w:rPr>
-        <w:t>) the volumes, and the frequency.</w:t>
+        <w:t xml:space="preserve"> VPN, VPC, etc) the volumes, and the frequency.</w:t>
       </w:r>
     </w:p>
     <w:p>
@@ -8913,13 +8817,13 @@
       <w:pPr>
         <w:pStyle w:val="Heading3"/>
       </w:pPr>
-      <w:bookmarkStart w:id="45" w:name="Xec6366426c1f573de1ed650c8720783d76664c0"/>
-      <w:bookmarkStart w:id="46" w:name="_Toc142397105"/>
-      <w:bookmarkEnd w:id="43"/>
+      <w:bookmarkStart w:id="45" w:name="_Toc142397105"/>
+      <w:bookmarkStart w:id="46" w:name="Xec6366426c1f573de1ed650c8720783d76664c0"/>
+      <w:bookmarkEnd w:id="44"/>
       <w:r>
         <w:t>System Configuration Control Lifecycle (Optional)</w:t>
       </w:r>
-      <w:bookmarkEnd w:id="46"/>
+      <w:bookmarkEnd w:id="45"/>
     </w:p>
     <w:p>
       <w:pPr>
@@ -9092,13 +8996,13 @@
       <w:pPr>
         <w:pStyle w:val="Heading3"/>
       </w:pPr>
-      <w:bookmarkStart w:id="47" w:name="operating-model-optional"/>
-      <w:bookmarkStart w:id="48" w:name="_Toc142397106"/>
-      <w:bookmarkEnd w:id="45"/>
+      <w:bookmarkStart w:id="47" w:name="_Toc142397106"/>
+      <w:bookmarkStart w:id="48" w:name="operating-model-optional"/>
+      <w:bookmarkEnd w:id="46"/>
       <w:r>
         <w:t>Operating Model (Optional)</w:t>
       </w:r>
-      <w:bookmarkEnd w:id="48"/>
+      <w:bookmarkEnd w:id="47"/>
     </w:p>
     <w:p>
       <w:pPr>
@@ -9154,13 +9058,13 @@
       <w:pPr>
         <w:pStyle w:val="Heading3"/>
       </w:pPr>
-      <w:bookmarkStart w:id="49" w:name="management-and-monitoring-optional"/>
-      <w:bookmarkStart w:id="50" w:name="_Toc142397107"/>
-      <w:bookmarkEnd w:id="47"/>
+      <w:bookmarkStart w:id="49" w:name="_Toc142397107"/>
+      <w:bookmarkStart w:id="50" w:name="management-and-monitoring-optional"/>
+      <w:bookmarkEnd w:id="48"/>
       <w:r>
         <w:t>Management and Monitoring (Optional)</w:t>
       </w:r>
-      <w:bookmarkEnd w:id="50"/>
+      <w:bookmarkEnd w:id="49"/>
     </w:p>
     <w:p>
       <w:pPr>
@@ -9476,13 +9380,13 @@
       <w:pPr>
         <w:pStyle w:val="Heading3"/>
       </w:pPr>
-      <w:bookmarkStart w:id="51" w:name="performance-optional"/>
-      <w:bookmarkStart w:id="52" w:name="_Toc142397108"/>
-      <w:bookmarkEnd w:id="49"/>
+      <w:bookmarkStart w:id="51" w:name="_Toc142397108"/>
+      <w:bookmarkStart w:id="52" w:name="performance-optional"/>
+      <w:bookmarkEnd w:id="50"/>
       <w:r>
         <w:t>Performance (Optional)</w:t>
       </w:r>
-      <w:bookmarkEnd w:id="52"/>
+      <w:bookmarkEnd w:id="51"/>
     </w:p>
     <w:p>
       <w:pPr>
@@ -9858,13 +9762,13 @@
       <w:pPr>
         <w:pStyle w:val="Heading3"/>
       </w:pPr>
-      <w:bookmarkStart w:id="53" w:name="capacity-optional"/>
-      <w:bookmarkStart w:id="54" w:name="_Toc142397109"/>
-      <w:bookmarkEnd w:id="51"/>
+      <w:bookmarkStart w:id="53" w:name="_Toc142397109"/>
+      <w:bookmarkStart w:id="54" w:name="capacity-optional"/>
+      <w:bookmarkEnd w:id="52"/>
       <w:r>
         <w:t>Capacity (Optional)</w:t>
       </w:r>
-      <w:bookmarkEnd w:id="54"/>
+      <w:bookmarkEnd w:id="53"/>
     </w:p>
     <w:p>
       <w:pPr>
@@ -10260,14 +10164,14 @@
       <w:pPr>
         <w:pStyle w:val="Heading2"/>
       </w:pPr>
-      <w:bookmarkStart w:id="55" w:name="constraints-and-risks-optional"/>
-      <w:bookmarkStart w:id="56" w:name="_Toc142397110"/>
-      <w:bookmarkEnd w:id="28"/>
-      <w:bookmarkEnd w:id="53"/>
+      <w:bookmarkStart w:id="55" w:name="_Toc142397110"/>
+      <w:bookmarkStart w:id="56" w:name="constraints-and-risks-optional"/>
+      <w:bookmarkEnd w:id="29"/>
+      <w:bookmarkEnd w:id="54"/>
       <w:r>
         <w:t>Constraints and Risks (Optional)</w:t>
       </w:r>
-      <w:bookmarkEnd w:id="56"/>
+      <w:bookmarkEnd w:id="55"/>
     </w:p>
     <w:p>
       <w:pPr>
@@ -10317,15 +10221,13 @@
         </w:rPr>
         <w:t xml:space="preserve">Describe constraints and risks affecting the Workload and possible Logical Solution Architecture. These can be </w:t>
       </w:r>
-      <w:proofErr w:type="gramStart"/>
       <w:r>
         <w:rPr>
           <w:i/>
           <w:iCs/>
         </w:rPr>
-        <w:t>technical, but</w:t>
-      </w:r>
-      <w:proofErr w:type="gramEnd"/>
+        <w:t>technical but</w:t>
+      </w:r>
       <w:r>
         <w:rPr>
           <w:i/>
@@ -10630,13 +10532,13 @@
       <w:pPr>
         <w:pStyle w:val="Heading2"/>
       </w:pPr>
-      <w:bookmarkStart w:id="57" w:name="current-state-architecture-optional"/>
-      <w:bookmarkStart w:id="58" w:name="_Toc142397111"/>
-      <w:bookmarkEnd w:id="55"/>
+      <w:bookmarkStart w:id="57" w:name="_Toc142397111"/>
+      <w:bookmarkStart w:id="58" w:name="current-state-architecture-optional"/>
+      <w:bookmarkEnd w:id="56"/>
       <w:r>
         <w:t>Current State Architecture (Optional)</w:t>
       </w:r>
-      <w:bookmarkEnd w:id="58"/>
+      <w:bookmarkEnd w:id="57"/>
     </w:p>
     <w:p>
       <w:pPr>
@@ -10666,13 +10568,13 @@
       <w:pPr>
         <w:pStyle w:val="Heading2"/>
       </w:pPr>
-      <w:bookmarkStart w:id="59" w:name="future-state-architecture"/>
-      <w:bookmarkStart w:id="60" w:name="_Toc142397112"/>
-      <w:bookmarkEnd w:id="57"/>
+      <w:bookmarkStart w:id="59" w:name="_Toc142397112"/>
+      <w:bookmarkStart w:id="60" w:name="future-state-architecture"/>
+      <w:bookmarkEnd w:id="58"/>
       <w:r>
         <w:t>Future State Architecture</w:t>
       </w:r>
-      <w:bookmarkEnd w:id="60"/>
+      <w:bookmarkEnd w:id="59"/>
     </w:p>
     <w:p>
       <w:pPr>
@@ -10723,15 +10625,13 @@
         </w:rPr>
         <w:t xml:space="preserve">not an intermediate or draft </w:t>
       </w:r>
-      <w:proofErr w:type="gramStart"/>
       <w:r>
         <w:rPr>
           <w:i/>
           <w:iCs/>
         </w:rPr>
-        <w:t>version</w:t>
-      </w:r>
-      <w:proofErr w:type="gramEnd"/>
+        <w:t>version.</w:t>
+      </w:r>
     </w:p>
     <w:p>
       <w:pPr>
@@ -10830,12 +10730,12 @@
       <w:pPr>
         <w:pStyle w:val="Heading3"/>
       </w:pPr>
-      <w:bookmarkStart w:id="61" w:name="mandatory-security-best-practices"/>
-      <w:bookmarkStart w:id="62" w:name="_Toc142397113"/>
+      <w:bookmarkStart w:id="61" w:name="_Toc142397113"/>
+      <w:bookmarkStart w:id="62" w:name="mandatory-security-best-practices"/>
       <w:r>
         <w:t>Mandatory Security Best Practices</w:t>
       </w:r>
-      <w:bookmarkEnd w:id="62"/>
+      <w:bookmarkEnd w:id="61"/>
     </w:p>
     <w:p>
       <w:pPr>
@@ -11203,11 +11103,9 @@
             <w:r>
               <w:t xml:space="preserve">Daily business OCI Administrators are managed by the Customer’s Enterprise Identity Management </w:t>
             </w:r>
-            <w:proofErr w:type="gramStart"/>
-            <w:r>
-              <w:t>System .</w:t>
-            </w:r>
-            <w:proofErr w:type="gramEnd"/>
+            <w:r>
+              <w:t>System.</w:t>
+            </w:r>
             <w:r>
               <w:t xml:space="preserve"> This system is federated with the IAM Default Domain following these configuration steps:</w:t>
             </w:r>
@@ -11555,14 +11453,14 @@
       <w:pPr>
         <w:pStyle w:val="Heading3"/>
       </w:pPr>
-      <w:bookmarkStart w:id="63" w:name="oci-secure-landing-zone-architecture"/>
-      <w:bookmarkStart w:id="64" w:name="_Toc142397114"/>
-      <w:bookmarkEnd w:id="61"/>
+      <w:bookmarkStart w:id="63" w:name="_Toc142397114"/>
+      <w:bookmarkStart w:id="64" w:name="oci-secure-landing-zone-architecture"/>
+      <w:bookmarkEnd w:id="62"/>
       <w:r>
         <w:lastRenderedPageBreak/>
         <w:t>OCI Secure Landing Zone Architecture</w:t>
       </w:r>
-      <w:bookmarkEnd w:id="64"/>
+      <w:bookmarkEnd w:id="63"/>
     </w:p>
     <w:p>
       <w:pPr>
@@ -11587,15 +11485,13 @@
         </w:rPr>
         <w:t xml:space="preserve">This chapter describes landing zone best practices and usually does not require any changes. If changes are </w:t>
       </w:r>
-      <w:proofErr w:type="gramStart"/>
       <w:r>
         <w:rPr>
           <w:i/>
           <w:iCs/>
         </w:rPr>
-        <w:t>required</w:t>
-      </w:r>
-      <w:proofErr w:type="gramEnd"/>
+        <w:t>required,</w:t>
+      </w:r>
       <w:r>
         <w:rPr>
           <w:i/>
@@ -11638,15 +11534,7 @@
         <w:pStyle w:val="BodyText"/>
       </w:pPr>
       <w:r>
-        <w:t xml:space="preserve">The design considerations for an OCI Cloud Landing Zone have to do with OCI and industry architecture best practices, along with &lt;Customer Name&gt; specific architecture requirements that reflect the Cloud Strategy (hybrid, multi-cloud, </w:t>
-      </w:r>
-      <w:proofErr w:type="spellStart"/>
-      <w:r>
-        <w:t>etc</w:t>
-      </w:r>
-      <w:proofErr w:type="spellEnd"/>
-      <w:r>
-        <w:t xml:space="preserve">). An OCI Cloud Landing zone involves a variety of fundamental aspects that have a broad level of sophistication. A good summary of a Cloud Landing Zone has been published in the </w:t>
+        <w:t xml:space="preserve">The design considerations for an OCI Cloud Landing Zone have to do with OCI and industry architecture best practices, along with &lt;Customer Name&gt; specific architecture requirements that reflect the Cloud Strategy (hybrid, multi-cloud, etc). An OCI Cloud Landing zone involves a variety of fundamental aspects that have a broad level of sophistication. A good summary of a Cloud Landing Zone has been published in the </w:t>
       </w:r>
       <w:hyperlink r:id="rId24">
         <w:r>
@@ -11676,11 +11564,9 @@
       <w:r>
         <w:t xml:space="preserve">A naming convention is an important part of any deployment to ensure consistency as well as security within your tenancy. </w:t>
       </w:r>
-      <w:proofErr w:type="gramStart"/>
-      <w:r>
-        <w:t>Hence</w:t>
-      </w:r>
-      <w:proofErr w:type="gramEnd"/>
+      <w:r>
+        <w:t>Hence,</w:t>
+      </w:r>
       <w:r>
         <w:t xml:space="preserve"> we jointly agree on a naming convention, matching Oracle's best practices and &lt;Customer Name&gt; requirements.</w:t>
       </w:r>
@@ -14842,15 +14728,15 @@
       <w:pPr>
         <w:pStyle w:val="Heading3"/>
       </w:pPr>
-      <w:bookmarkStart w:id="77" w:name="functional-architecture-optional"/>
-      <w:bookmarkStart w:id="78" w:name="_Toc142397115"/>
-      <w:bookmarkEnd w:id="63"/>
+      <w:bookmarkStart w:id="77" w:name="_Toc142397115"/>
+      <w:bookmarkStart w:id="78" w:name="functional-architecture-optional"/>
+      <w:bookmarkEnd w:id="64"/>
       <w:bookmarkEnd w:id="66"/>
       <w:bookmarkEnd w:id="76"/>
       <w:r>
         <w:t>Functional Architecture (Optional)</w:t>
       </w:r>
-      <w:bookmarkEnd w:id="78"/>
+      <w:bookmarkEnd w:id="77"/>
     </w:p>
     <w:p>
       <w:pPr>
@@ -14880,13 +14766,13 @@
       <w:pPr>
         <w:pStyle w:val="Heading3"/>
       </w:pPr>
-      <w:bookmarkStart w:id="79" w:name="logical-architecture-optional"/>
-      <w:bookmarkStart w:id="80" w:name="_Toc142397116"/>
-      <w:bookmarkEnd w:id="77"/>
+      <w:bookmarkStart w:id="79" w:name="_Toc142397116"/>
+      <w:bookmarkStart w:id="80" w:name="logical-architecture-optional"/>
+      <w:bookmarkEnd w:id="78"/>
       <w:r>
         <w:t>Logical Architecture (Optional)</w:t>
       </w:r>
-      <w:bookmarkEnd w:id="80"/>
+      <w:bookmarkEnd w:id="79"/>
     </w:p>
     <w:p>
       <w:pPr>
@@ -15081,13 +14967,13 @@
       <w:pPr>
         <w:pStyle w:val="Heading3"/>
       </w:pPr>
-      <w:bookmarkStart w:id="81" w:name="physical-architecture"/>
-      <w:bookmarkStart w:id="82" w:name="_Toc142397117"/>
-      <w:bookmarkEnd w:id="79"/>
+      <w:bookmarkStart w:id="81" w:name="_Toc142397117"/>
+      <w:bookmarkStart w:id="82" w:name="physical-architecture"/>
+      <w:bookmarkEnd w:id="80"/>
       <w:r>
         <w:t>Physical Architecture</w:t>
       </w:r>
-      <w:bookmarkEnd w:id="82"/>
+      <w:bookmarkEnd w:id="81"/>
     </w:p>
     <w:p>
       <w:pPr>
@@ -16196,13 +16082,13 @@
       <w:pPr>
         <w:pStyle w:val="Heading3"/>
       </w:pPr>
-      <w:bookmarkStart w:id="83" w:name="data-architecture-optional"/>
-      <w:bookmarkStart w:id="84" w:name="_Toc142397118"/>
-      <w:bookmarkEnd w:id="81"/>
+      <w:bookmarkStart w:id="83" w:name="_Toc142397118"/>
+      <w:bookmarkStart w:id="84" w:name="data-architecture-optional"/>
+      <w:bookmarkEnd w:id="82"/>
       <w:r>
         <w:t>Data Architecture (Optional)</w:t>
       </w:r>
-      <w:bookmarkEnd w:id="84"/>
+      <w:bookmarkEnd w:id="83"/>
     </w:p>
     <w:p>
       <w:pPr>
@@ -16232,14 +16118,14 @@
       <w:pPr>
         <w:pStyle w:val="Heading2"/>
       </w:pPr>
-      <w:bookmarkStart w:id="85" w:name="solution-considerations"/>
-      <w:bookmarkStart w:id="86" w:name="_Toc142397119"/>
-      <w:bookmarkEnd w:id="59"/>
-      <w:bookmarkEnd w:id="83"/>
+      <w:bookmarkStart w:id="85" w:name="_Toc142397119"/>
+      <w:bookmarkStart w:id="86" w:name="solution-considerations"/>
+      <w:bookmarkEnd w:id="60"/>
+      <w:bookmarkEnd w:id="84"/>
       <w:r>
         <w:t>Solution Considerations</w:t>
       </w:r>
-      <w:bookmarkEnd w:id="86"/>
+      <w:bookmarkEnd w:id="85"/>
     </w:p>
     <w:p>
       <w:pPr>
@@ -16285,12 +16171,12 @@
       <w:pPr>
         <w:pStyle w:val="Heading3"/>
       </w:pPr>
-      <w:bookmarkStart w:id="87" w:name="high-availability-and-disaster-recovery"/>
-      <w:bookmarkStart w:id="88" w:name="_Toc142397120"/>
+      <w:bookmarkStart w:id="87" w:name="_Toc142397120"/>
+      <w:bookmarkStart w:id="88" w:name="high-availability-and-disaster-recovery"/>
       <w:r>
         <w:t>High Availability and Disaster Recovery</w:t>
       </w:r>
-      <w:bookmarkEnd w:id="88"/>
+      <w:bookmarkEnd w:id="87"/>
     </w:p>
     <w:p>
       <w:pPr>
@@ -16325,13 +16211,13 @@
       <w:pPr>
         <w:pStyle w:val="Heading3"/>
       </w:pPr>
-      <w:bookmarkStart w:id="89" w:name="security"/>
-      <w:bookmarkStart w:id="90" w:name="_Toc142397121"/>
-      <w:bookmarkEnd w:id="87"/>
+      <w:bookmarkStart w:id="89" w:name="_Toc142397121"/>
+      <w:bookmarkStart w:id="90" w:name="security"/>
+      <w:bookmarkEnd w:id="88"/>
       <w:r>
         <w:t>Security</w:t>
       </w:r>
-      <w:bookmarkEnd w:id="90"/>
+      <w:bookmarkEnd w:id="89"/>
     </w:p>
     <w:p>
       <w:pPr>
@@ -16392,13 +16278,13 @@
       <w:pPr>
         <w:pStyle w:val="Heading3"/>
       </w:pPr>
-      <w:bookmarkStart w:id="91" w:name="networking"/>
-      <w:bookmarkStart w:id="92" w:name="_Toc142397122"/>
-      <w:bookmarkEnd w:id="89"/>
+      <w:bookmarkStart w:id="91" w:name="_Toc142397122"/>
+      <w:bookmarkStart w:id="92" w:name="networking"/>
+      <w:bookmarkEnd w:id="90"/>
       <w:r>
         <w:t>Networking</w:t>
       </w:r>
-      <w:bookmarkEnd w:id="92"/>
+      <w:bookmarkEnd w:id="91"/>
     </w:p>
     <w:p>
       <w:pPr>
@@ -16432,13 +16318,13 @@
       <w:pPr>
         <w:pStyle w:val="Heading3"/>
       </w:pPr>
-      <w:bookmarkStart w:id="93" w:name="operations-optional"/>
-      <w:bookmarkStart w:id="94" w:name="_Toc142397123"/>
-      <w:bookmarkEnd w:id="91"/>
+      <w:bookmarkStart w:id="93" w:name="_Toc142397123"/>
+      <w:bookmarkStart w:id="94" w:name="operations-optional"/>
+      <w:bookmarkEnd w:id="92"/>
       <w:r>
         <w:t>Operations (Optional)</w:t>
       </w:r>
-      <w:bookmarkEnd w:id="94"/>
+      <w:bookmarkEnd w:id="93"/>
     </w:p>
     <w:p>
       <w:pPr>
@@ -16914,14 +16800,14 @@
       <w:pPr>
         <w:pStyle w:val="Heading2"/>
       </w:pPr>
-      <w:bookmarkStart w:id="95" w:name="roadmap-optional"/>
-      <w:bookmarkStart w:id="96" w:name="_Toc142397124"/>
-      <w:bookmarkEnd w:id="85"/>
-      <w:bookmarkEnd w:id="93"/>
+      <w:bookmarkStart w:id="95" w:name="_Toc142397124"/>
+      <w:bookmarkStart w:id="96" w:name="roadmap-optional"/>
+      <w:bookmarkEnd w:id="86"/>
+      <w:bookmarkEnd w:id="94"/>
       <w:r>
         <w:t>Roadmap (Optional)</w:t>
       </w:r>
-      <w:bookmarkEnd w:id="96"/>
+      <w:bookmarkEnd w:id="95"/>
     </w:p>
     <w:p>
       <w:pPr>
@@ -16951,13 +16837,13 @@
       <w:pPr>
         <w:pStyle w:val="Heading2"/>
       </w:pPr>
-      <w:bookmarkStart w:id="97" w:name="sizing-and-bill-of-materials"/>
-      <w:bookmarkStart w:id="98" w:name="_Toc142397125"/>
-      <w:bookmarkEnd w:id="95"/>
+      <w:bookmarkStart w:id="97" w:name="_Toc142397125"/>
+      <w:bookmarkStart w:id="98" w:name="sizing-and-bill-of-materials"/>
+      <w:bookmarkEnd w:id="96"/>
       <w:r>
         <w:t>Sizing and Bill of Materials</w:t>
       </w:r>
-      <w:bookmarkEnd w:id="98"/>
+      <w:bookmarkEnd w:id="97"/>
     </w:p>
     <w:p>
       <w:pPr>
@@ -16994,14 +16880,14 @@
       <w:pPr>
         <w:pStyle w:val="Heading1"/>
       </w:pPr>
-      <w:bookmarkStart w:id="99" w:name="glossary-optional"/>
-      <w:bookmarkStart w:id="100" w:name="_Toc142397126"/>
-      <w:bookmarkEnd w:id="16"/>
-      <w:bookmarkEnd w:id="97"/>
+      <w:bookmarkStart w:id="99" w:name="_Toc142397126"/>
+      <w:bookmarkStart w:id="100" w:name="glossary-optional"/>
+      <w:bookmarkEnd w:id="17"/>
+      <w:bookmarkEnd w:id="98"/>
       <w:r>
         <w:t>Glossary (Optional)</w:t>
       </w:r>
-      <w:bookmarkEnd w:id="100"/>
+      <w:bookmarkEnd w:id="99"/>
     </w:p>
     <w:p>
       <w:pPr>
@@ -17088,13 +16974,13 @@
       <w:pPr>
         <w:pStyle w:val="Heading2"/>
       </w:pPr>
-      <w:bookmarkStart w:id="101" w:name="factor-authentication"/>
-      <w:bookmarkStart w:id="102" w:name="_Toc142397127"/>
+      <w:bookmarkStart w:id="101" w:name="_Toc142397127"/>
+      <w:bookmarkStart w:id="102" w:name="factor-authentication"/>
       <w:r>
         <w:lastRenderedPageBreak/>
         <w:t>2-Factor Authentication</w:t>
       </w:r>
-      <w:bookmarkEnd w:id="102"/>
+      <w:bookmarkEnd w:id="101"/>
     </w:p>
     <w:p>
       <w:pPr>
@@ -17139,48 +17025,48 @@
       <w:pPr>
         <w:pStyle w:val="Heading2"/>
       </w:pPr>
-      <w:bookmarkStart w:id="103" w:name="other"/>
-      <w:bookmarkStart w:id="104" w:name="_Toc142397128"/>
-      <w:bookmarkEnd w:id="101"/>
+      <w:bookmarkStart w:id="103" w:name="_Toc142397128"/>
+      <w:bookmarkStart w:id="104" w:name="other"/>
+      <w:bookmarkEnd w:id="102"/>
       <w:r>
         <w:t>Other</w:t>
       </w:r>
+      <w:bookmarkEnd w:id="103"/>
+    </w:p>
+    <w:p>
+      <w:pPr>
+        <w:pStyle w:val="Heading1"/>
+      </w:pPr>
+      <w:bookmarkStart w:id="105" w:name="_Toc142397129"/>
+      <w:bookmarkStart w:id="106" w:name="annex"/>
+      <w:bookmarkEnd w:id="100"/>
       <w:bookmarkEnd w:id="104"/>
-    </w:p>
-    <w:p>
-      <w:pPr>
-        <w:pStyle w:val="Heading1"/>
-      </w:pPr>
-      <w:bookmarkStart w:id="105" w:name="annex"/>
-      <w:bookmarkStart w:id="106" w:name="_Toc142397129"/>
-      <w:bookmarkEnd w:id="99"/>
-      <w:bookmarkEnd w:id="103"/>
       <w:r>
         <w:t>Annex</w:t>
       </w:r>
-      <w:bookmarkEnd w:id="106"/>
+      <w:bookmarkEnd w:id="105"/>
     </w:p>
     <w:p>
       <w:pPr>
         <w:pStyle w:val="Heading2"/>
       </w:pPr>
-      <w:bookmarkStart w:id="107" w:name="security-guidelines"/>
-      <w:bookmarkStart w:id="108" w:name="_Toc142397130"/>
+      <w:bookmarkStart w:id="107" w:name="_Toc142397130"/>
+      <w:bookmarkStart w:id="108" w:name="security-guidelines"/>
       <w:r>
         <w:t>Security Guidelines</w:t>
       </w:r>
-      <w:bookmarkEnd w:id="108"/>
+      <w:bookmarkEnd w:id="107"/>
     </w:p>
     <w:p>
       <w:pPr>
         <w:pStyle w:val="Heading3"/>
       </w:pPr>
-      <w:bookmarkStart w:id="109" w:name="oracle-security-identity-and-compliance"/>
-      <w:bookmarkStart w:id="110" w:name="_Toc142397131"/>
+      <w:bookmarkStart w:id="109" w:name="_Toc142397131"/>
+      <w:bookmarkStart w:id="110" w:name="oracle-security-identity-and-compliance"/>
       <w:r>
         <w:t>Oracle Security, Identity, and Compliance</w:t>
       </w:r>
-      <w:bookmarkEnd w:id="110"/>
+      <w:bookmarkEnd w:id="109"/>
     </w:p>
     <w:p>
       <w:pPr>
@@ -17315,35 +17201,35 @@
       <w:pPr>
         <w:pStyle w:val="Heading3"/>
       </w:pPr>
-      <w:bookmarkStart w:id="112" w:name="compliance-and-regulations"/>
-      <w:bookmarkStart w:id="113" w:name="_Toc142397132"/>
-      <w:bookmarkEnd w:id="109"/>
+      <w:bookmarkStart w:id="112" w:name="_Toc142397132"/>
+      <w:bookmarkStart w:id="113" w:name="compliance-and-regulations"/>
+      <w:bookmarkEnd w:id="110"/>
       <w:bookmarkEnd w:id="111"/>
       <w:r>
         <w:t>Compliance and Regulations</w:t>
       </w:r>
+      <w:bookmarkEnd w:id="112"/>
+    </w:p>
+    <w:p>
+      <w:pPr>
+        <w:pStyle w:val="FirstParagraph"/>
+      </w:pPr>
+      <w:r>
+        <w:t>Cloud computing is fundamentally different from traditionally on-premises computing. In the traditional model, organizations are typically in full control of their technology infrastructure located on-premises (e.g., physical control of the hardware, and full control over the technology stack in production). In the cloud, organizations leverage resources and practices that are under the control of the cloud service provider, while still retaining some control and responsibility over other components of their IT solution. As a result, managing security and privacy in the cloud is often a shared responsibility between the cloud customer and the cloud service provider. The distribution of responsibilities between the cloud service provider and customer also varies based on the nature of the cloud service (IaaS, PaaS, SaaS).</w:t>
+      </w:r>
+    </w:p>
+    <w:p>
+      <w:pPr>
+        <w:pStyle w:val="Heading2"/>
+      </w:pPr>
+      <w:bookmarkStart w:id="114" w:name="_Toc142397133"/>
+      <w:bookmarkStart w:id="115" w:name="additional-resources"/>
+      <w:bookmarkEnd w:id="108"/>
       <w:bookmarkEnd w:id="113"/>
-    </w:p>
-    <w:p>
-      <w:pPr>
-        <w:pStyle w:val="FirstParagraph"/>
-      </w:pPr>
-      <w:r>
-        <w:t>Cloud computing is fundamentally different from traditionally on-premises computing. In the traditional model, organizations are typically in full control of their technology infrastructure located on-premises (e.g., physical control of the hardware, and full control over the technology stack in production). In the cloud, organizations leverage resources and practices that are under the control of the cloud service provider, while still retaining some control and responsibility over other components of their IT solution. As a result, managing security and privacy in the cloud is often a shared responsibility between the cloud customer and the cloud service provider. The distribution of responsibilities between the cloud service provider and customer also varies based on the nature of the cloud service (IaaS, PaaS, SaaS).</w:t>
-      </w:r>
-    </w:p>
-    <w:p>
-      <w:pPr>
-        <w:pStyle w:val="Heading2"/>
-      </w:pPr>
-      <w:bookmarkStart w:id="114" w:name="additional-resources"/>
-      <w:bookmarkStart w:id="115" w:name="_Toc142397133"/>
-      <w:bookmarkEnd w:id="107"/>
-      <w:bookmarkEnd w:id="112"/>
       <w:r>
         <w:t>Additional Resources</w:t>
       </w:r>
-      <w:bookmarkEnd w:id="115"/>
+      <w:bookmarkEnd w:id="114"/>
     </w:p>
     <w:p>
       <w:pPr>
@@ -17492,8 +17378,8 @@
           <w:t>OCI Cloud Adoption Framework Security chapter</w:t>
         </w:r>
       </w:hyperlink>
-      <w:bookmarkEnd w:id="105"/>
-      <w:bookmarkEnd w:id="114"/>
+      <w:bookmarkEnd w:id="106"/>
+      <w:bookmarkEnd w:id="115"/>
     </w:p>
     <w:sectPr>
       <w:headerReference w:type="default" r:id="rId62"/>
@@ -17840,7 +17726,7 @@
         <w:sz w:val="20"/>
         <w:szCs w:val="20"/>
       </w:rPr>
-      <w:t>Workload Requirements and Architecture</w:t>
+      <w:t>Document Control</w:t>
     </w:r>
     <w:r>
       <w:rPr>

</xml_diff>